<commit_message>
update  my mobilephone note
</commit_message>
<xml_diff>
--- a/research_paperAnalyse.docx
+++ b/research_paperAnalyse.docx
@@ -463,10 +463,7 @@
     </w:p>
     <w:p/>
     <w:p/>
-    <w:p>
-      <w:bookmarkStart w:id="0" w:name="_GoBack"/>
-      <w:bookmarkEnd w:id="0"/>
-    </w:p>
+    <w:p/>
     <w:p/>
     <w:p>
       <w:pPr>
@@ -2853,6 +2850,2027 @@
         </w:rPr>
         <w:t>）你建议学长学弟什么时候参考这篇论文的哪些部分（点子）？</w:t>
       </w:r>
+    </w:p>
+    <w:p>
+      <w:pPr>
+        <w:pStyle w:val="a8"/>
+        <w:shd w:val="clear" w:color="auto" w:fill="FFFFFF"/>
+        <w:spacing w:before="0" w:beforeAutospacing="0" w:after="150" w:afterAutospacing="0" w:line="420" w:lineRule="atLeast"/>
+        <w:ind w:left="1440"/>
+        <w:rPr>
+          <w:rFonts w:ascii="Open Sans" w:hAnsi="Open Sans" w:cs="Open Sans"/>
+          <w:color w:val="333333"/>
+          <w:sz w:val="21"/>
+          <w:szCs w:val="21"/>
+        </w:rPr>
+      </w:pPr>
+    </w:p>
+    <w:p>
+      <w:pPr>
+        <w:pStyle w:val="a8"/>
+        <w:shd w:val="clear" w:color="auto" w:fill="FFFFFF"/>
+        <w:spacing w:before="0" w:beforeAutospacing="0" w:after="150" w:afterAutospacing="0" w:line="420" w:lineRule="atLeast"/>
+        <w:ind w:left="1440"/>
+        <w:rPr>
+          <w:rFonts w:ascii="Open Sans" w:hAnsi="Open Sans" w:cs="Open Sans"/>
+          <w:color w:val="333333"/>
+          <w:sz w:val="21"/>
+          <w:szCs w:val="21"/>
+        </w:rPr>
+      </w:pPr>
+    </w:p>
+    <w:p>
+      <w:pPr>
+        <w:widowControl/>
+        <w:jc w:val="left"/>
+        <w:rPr>
+          <w:rFonts w:ascii="宋体" w:hAnsi="宋体" w:cs="宋体"/>
+          <w:kern w:val="0"/>
+          <w:sz w:val="24"/>
+          <w:szCs w:val="24"/>
+          <w:lang w:val="en-GB"/>
+        </w:rPr>
+      </w:pPr>
+      <w:r>
+        <w:rPr>
+          <w:rFonts w:eastAsia="Times New Roman"/>
+          <w:kern w:val="0"/>
+          <w:sz w:val="24"/>
+          <w:szCs w:val="24"/>
+          <w:lang w:val="en-GB"/>
+        </w:rPr>
+        <w:t>Idea</w:t>
+      </w:r>
+      <w:r>
+        <w:rPr>
+          <w:rFonts w:ascii="宋体" w:hAnsi="宋体" w:cs="宋体" w:hint="eastAsia"/>
+          <w:kern w:val="0"/>
+          <w:sz w:val="24"/>
+          <w:szCs w:val="24"/>
+          <w:lang w:val="en-GB"/>
+        </w:rPr>
+        <w:t>是有大小和层次之分的。可将其由大到小依次分为以下四类：</w:t>
+      </w:r>
+      <w:r>
+        <w:rPr>
+          <w:rFonts w:eastAsia="Times New Roman"/>
+          <w:kern w:val="0"/>
+          <w:sz w:val="24"/>
+          <w:szCs w:val="24"/>
+          <w:lang w:val="en-GB"/>
+        </w:rPr>
+        <w:br/>
+      </w:r>
+      <w:r>
+        <w:rPr>
+          <w:rFonts w:eastAsia="Times New Roman"/>
+          <w:kern w:val="0"/>
+          <w:sz w:val="24"/>
+          <w:szCs w:val="24"/>
+          <w:lang w:val="en-GB"/>
+        </w:rPr>
+        <w:br/>
+      </w:r>
+      <w:r>
+        <w:rPr>
+          <w:rFonts w:ascii="宋体" w:hAnsi="宋体" w:cs="宋体" w:hint="eastAsia"/>
+          <w:kern w:val="0"/>
+          <w:sz w:val="24"/>
+          <w:szCs w:val="24"/>
+          <w:lang w:val="en-GB"/>
+        </w:rPr>
+        <w:t>（</w:t>
+      </w:r>
+      <w:r>
+        <w:rPr>
+          <w:rFonts w:eastAsia="Times New Roman"/>
+          <w:kern w:val="0"/>
+          <w:sz w:val="24"/>
+          <w:szCs w:val="24"/>
+          <w:lang w:val="en-GB"/>
+        </w:rPr>
+        <w:t>1</w:t>
+      </w:r>
+      <w:r>
+        <w:rPr>
+          <w:rFonts w:ascii="宋体" w:hAnsi="宋体" w:cs="宋体" w:hint="eastAsia"/>
+          <w:kern w:val="0"/>
+          <w:sz w:val="24"/>
+          <w:szCs w:val="24"/>
+          <w:lang w:val="en-GB"/>
+        </w:rPr>
+        <w:t>）对多年悬而未决的问题的突破性进展（理论、方法、技术）</w:t>
+      </w:r>
+      <w:r>
+        <w:rPr>
+          <w:rFonts w:eastAsia="Times New Roman"/>
+          <w:kern w:val="0"/>
+          <w:sz w:val="24"/>
+          <w:szCs w:val="24"/>
+          <w:lang w:val="en-GB"/>
+        </w:rPr>
+        <w:br/>
+      </w:r>
+      <w:r>
+        <w:rPr>
+          <w:rFonts w:ascii="宋体" w:hAnsi="宋体" w:cs="宋体" w:hint="eastAsia"/>
+          <w:kern w:val="0"/>
+          <w:sz w:val="24"/>
+          <w:szCs w:val="24"/>
+          <w:lang w:val="en-GB"/>
+        </w:rPr>
+        <w:t>（</w:t>
+      </w:r>
+      <w:r>
+        <w:rPr>
+          <w:rFonts w:eastAsia="Times New Roman"/>
+          <w:kern w:val="0"/>
+          <w:sz w:val="24"/>
+          <w:szCs w:val="24"/>
+          <w:lang w:val="en-GB"/>
+        </w:rPr>
+        <w:t>2</w:t>
+      </w:r>
+      <w:r>
+        <w:rPr>
+          <w:rFonts w:ascii="宋体" w:hAnsi="宋体" w:cs="宋体" w:hint="eastAsia"/>
+          <w:kern w:val="0"/>
+          <w:sz w:val="24"/>
+          <w:szCs w:val="24"/>
+          <w:lang w:val="en-GB"/>
+        </w:rPr>
+        <w:t>）利用已有的理论、方法、技术解决关键科学问题，尤其是交叉领域的科学问题</w:t>
+      </w:r>
+      <w:r>
+        <w:rPr>
+          <w:rFonts w:eastAsia="Times New Roman"/>
+          <w:kern w:val="0"/>
+          <w:sz w:val="24"/>
+          <w:szCs w:val="24"/>
+          <w:lang w:val="en-GB"/>
+        </w:rPr>
+        <w:br/>
+      </w:r>
+      <w:r>
+        <w:rPr>
+          <w:rFonts w:ascii="宋体" w:hAnsi="宋体" w:cs="宋体" w:hint="eastAsia"/>
+          <w:kern w:val="0"/>
+          <w:sz w:val="24"/>
+          <w:szCs w:val="24"/>
+          <w:lang w:val="en-GB"/>
+        </w:rPr>
+        <w:t>（</w:t>
+      </w:r>
+      <w:r>
+        <w:rPr>
+          <w:rFonts w:eastAsia="Times New Roman"/>
+          <w:kern w:val="0"/>
+          <w:sz w:val="24"/>
+          <w:szCs w:val="24"/>
+          <w:lang w:val="en-GB"/>
+        </w:rPr>
+        <w:t>3</w:t>
+      </w:r>
+      <w:r>
+        <w:rPr>
+          <w:rFonts w:ascii="宋体" w:hAnsi="宋体" w:cs="宋体" w:hint="eastAsia"/>
+          <w:kern w:val="0"/>
+          <w:sz w:val="24"/>
+          <w:szCs w:val="24"/>
+          <w:lang w:val="en-GB"/>
+        </w:rPr>
+        <w:t>）解决具体的理论或应用问题当中的结构、设计、算法和开发</w:t>
+      </w:r>
+      <w:r>
+        <w:rPr>
+          <w:rFonts w:eastAsia="Times New Roman"/>
+          <w:kern w:val="0"/>
+          <w:sz w:val="24"/>
+          <w:szCs w:val="24"/>
+          <w:lang w:val="en-GB"/>
+        </w:rPr>
+        <w:br/>
+      </w:r>
+      <w:r>
+        <w:rPr>
+          <w:rFonts w:ascii="宋体" w:hAnsi="宋体" w:cs="宋体" w:hint="eastAsia"/>
+          <w:kern w:val="0"/>
+          <w:sz w:val="24"/>
+          <w:szCs w:val="24"/>
+          <w:lang w:val="en-GB"/>
+        </w:rPr>
+        <w:t>（</w:t>
+      </w:r>
+      <w:r>
+        <w:rPr>
+          <w:rFonts w:eastAsia="Times New Roman"/>
+          <w:kern w:val="0"/>
+          <w:sz w:val="24"/>
+          <w:szCs w:val="24"/>
+          <w:lang w:val="en-GB"/>
+        </w:rPr>
+        <w:t>4</w:t>
+      </w:r>
+      <w:r>
+        <w:rPr>
+          <w:rFonts w:ascii="宋体" w:hAnsi="宋体" w:cs="宋体" w:hint="eastAsia"/>
+          <w:kern w:val="0"/>
+          <w:sz w:val="24"/>
+          <w:szCs w:val="24"/>
+          <w:lang w:val="en-GB"/>
+        </w:rPr>
+        <w:t>）研发过程中的材料、工艺、算法等的微小改进</w:t>
+      </w:r>
+      <w:r>
+        <w:rPr>
+          <w:rFonts w:eastAsia="Times New Roman"/>
+          <w:kern w:val="0"/>
+          <w:sz w:val="24"/>
+          <w:szCs w:val="24"/>
+          <w:lang w:val="en-GB"/>
+        </w:rPr>
+        <w:br/>
+      </w:r>
+      <w:r>
+        <w:rPr>
+          <w:rFonts w:eastAsia="Times New Roman"/>
+          <w:kern w:val="0"/>
+          <w:sz w:val="24"/>
+          <w:szCs w:val="24"/>
+          <w:lang w:val="en-GB"/>
+        </w:rPr>
+        <w:br/>
+      </w:r>
+      <w:r>
+        <w:rPr>
+          <w:rFonts w:ascii="宋体" w:hAnsi="宋体" w:cs="宋体" w:hint="eastAsia"/>
+          <w:kern w:val="0"/>
+          <w:sz w:val="24"/>
+          <w:szCs w:val="24"/>
+          <w:lang w:val="en-GB"/>
+        </w:rPr>
+        <w:t>这里还需要说明的是：</w:t>
+      </w:r>
+      <w:r>
+        <w:rPr>
+          <w:rFonts w:eastAsia="Times New Roman"/>
+          <w:kern w:val="0"/>
+          <w:sz w:val="24"/>
+          <w:szCs w:val="24"/>
+          <w:lang w:val="en-GB"/>
+        </w:rPr>
+        <w:t>Conclusion</w:t>
+      </w:r>
+      <w:r>
+        <w:rPr>
+          <w:rFonts w:ascii="宋体" w:hAnsi="宋体" w:cs="宋体" w:hint="eastAsia"/>
+          <w:kern w:val="0"/>
+          <w:sz w:val="24"/>
+          <w:szCs w:val="24"/>
+          <w:lang w:val="en-GB"/>
+        </w:rPr>
+        <w:t>与</w:t>
+      </w:r>
+      <w:r>
+        <w:rPr>
+          <w:rFonts w:eastAsia="Times New Roman"/>
+          <w:kern w:val="0"/>
+          <w:sz w:val="24"/>
+          <w:szCs w:val="24"/>
+          <w:lang w:val="en-GB"/>
+        </w:rPr>
+        <w:t>Abstract&amp; Introduction</w:t>
+      </w:r>
+      <w:r>
+        <w:rPr>
+          <w:rFonts w:ascii="宋体" w:hAnsi="宋体" w:cs="宋体" w:hint="eastAsia"/>
+          <w:kern w:val="0"/>
+          <w:sz w:val="24"/>
+          <w:szCs w:val="24"/>
+          <w:lang w:val="en-GB"/>
+        </w:rPr>
+        <w:t>的区别。一是时态，</w:t>
+      </w:r>
+      <w:r>
+        <w:rPr>
+          <w:rFonts w:eastAsia="Times New Roman"/>
+          <w:kern w:val="0"/>
+          <w:sz w:val="24"/>
+          <w:szCs w:val="24"/>
+          <w:lang w:val="en-GB"/>
+        </w:rPr>
+        <w:t>Abstract</w:t>
+      </w:r>
+      <w:r>
+        <w:rPr>
+          <w:rFonts w:ascii="宋体" w:hAnsi="宋体" w:cs="宋体" w:hint="eastAsia"/>
+          <w:kern w:val="0"/>
+          <w:sz w:val="24"/>
+          <w:szCs w:val="24"/>
+          <w:lang w:val="en-GB"/>
+        </w:rPr>
+        <w:t>中用现在时，</w:t>
+      </w:r>
+      <w:r>
+        <w:rPr>
+          <w:rFonts w:eastAsia="Times New Roman"/>
+          <w:kern w:val="0"/>
+          <w:sz w:val="24"/>
+          <w:szCs w:val="24"/>
+          <w:lang w:val="en-GB"/>
+        </w:rPr>
+        <w:t>Conclusion</w:t>
+      </w:r>
+      <w:r>
+        <w:rPr>
+          <w:rFonts w:ascii="宋体" w:hAnsi="宋体" w:cs="宋体" w:hint="eastAsia"/>
+          <w:kern w:val="0"/>
+          <w:sz w:val="24"/>
+          <w:szCs w:val="24"/>
+          <w:lang w:val="en-GB"/>
+        </w:rPr>
+        <w:t>中要用过去时。二是内容，用简单的两句话说明了二者的不同。</w:t>
+      </w:r>
+      <w:r>
+        <w:rPr>
+          <w:rFonts w:eastAsia="Times New Roman"/>
+          <w:kern w:val="0"/>
+          <w:sz w:val="24"/>
+          <w:szCs w:val="24"/>
+          <w:lang w:val="en-GB"/>
+        </w:rPr>
+        <w:t>Introduction</w:t>
+      </w:r>
+      <w:r>
+        <w:rPr>
+          <w:rFonts w:ascii="宋体" w:hAnsi="宋体" w:cs="宋体" w:hint="eastAsia"/>
+          <w:kern w:val="0"/>
+          <w:sz w:val="24"/>
+          <w:szCs w:val="24"/>
+          <w:lang w:val="en-GB"/>
+        </w:rPr>
+        <w:t>：</w:t>
+      </w:r>
+      <w:r>
+        <w:rPr>
+          <w:rFonts w:eastAsia="Times New Roman"/>
+          <w:kern w:val="0"/>
+          <w:sz w:val="24"/>
+          <w:szCs w:val="24"/>
+          <w:lang w:val="en-GB"/>
+        </w:rPr>
+        <w:t>the world</w:t>
+      </w:r>
+      <w:r>
+        <w:rPr>
+          <w:rFonts w:eastAsia="Times New Roman"/>
+          <w:kern w:val="0"/>
+          <w:sz w:val="24"/>
+          <w:szCs w:val="24"/>
+          <w:lang w:val="en-GB"/>
+        </w:rPr>
+        <w:t xml:space="preserve"> </w:t>
+      </w:r>
+      <w:r>
+        <w:rPr>
+          <w:rFonts w:eastAsia="Times New Roman"/>
+          <w:kern w:val="0"/>
+          <w:sz w:val="24"/>
+          <w:szCs w:val="24"/>
+          <w:lang w:val="en-GB"/>
+        </w:rPr>
+        <w:t>without me</w:t>
+      </w:r>
+      <w:r>
+        <w:rPr>
+          <w:rFonts w:ascii="宋体" w:hAnsi="宋体" w:cs="宋体" w:hint="eastAsia"/>
+          <w:kern w:val="0"/>
+          <w:sz w:val="24"/>
+          <w:szCs w:val="24"/>
+          <w:lang w:val="en-GB"/>
+        </w:rPr>
+        <w:t>；</w:t>
+      </w:r>
+      <w:r>
+        <w:rPr>
+          <w:rFonts w:eastAsia="Times New Roman"/>
+          <w:kern w:val="0"/>
+          <w:sz w:val="24"/>
+          <w:szCs w:val="24"/>
+          <w:lang w:val="en-GB"/>
+        </w:rPr>
+        <w:t>Conclusion: The improved world with my help! </w:t>
+      </w:r>
+      <w:r>
+        <w:rPr>
+          <w:rFonts w:ascii="宋体" w:hAnsi="宋体" w:cs="宋体" w:hint="eastAsia"/>
+          <w:kern w:val="0"/>
+          <w:sz w:val="24"/>
+          <w:szCs w:val="24"/>
+          <w:lang w:val="en-GB"/>
+        </w:rPr>
+        <w:t>这两大区别确实不容易搞清楚。</w:t>
+      </w:r>
+      <w:r>
+        <w:rPr>
+          <w:rFonts w:eastAsia="Times New Roman"/>
+          <w:kern w:val="0"/>
+          <w:sz w:val="24"/>
+          <w:szCs w:val="24"/>
+          <w:lang w:val="en-GB"/>
+        </w:rPr>
+        <w:br/>
+      </w:r>
+      <w:r>
+        <w:rPr>
+          <w:rFonts w:eastAsia="Times New Roman"/>
+          <w:kern w:val="0"/>
+          <w:sz w:val="24"/>
+          <w:szCs w:val="24"/>
+          <w:lang w:val="en-GB"/>
+        </w:rPr>
+        <w:br/>
+      </w:r>
+      <w:r>
+        <w:rPr>
+          <w:rFonts w:ascii="宋体" w:hAnsi="宋体" w:cs="宋体" w:hint="eastAsia"/>
+          <w:kern w:val="0"/>
+          <w:sz w:val="24"/>
+          <w:szCs w:val="24"/>
+          <w:lang w:val="en-GB"/>
+        </w:rPr>
+        <w:t>同样一个问题，较为聪明的人，会去思考这个问题产生的背景、原因、合理性、必要性、可能性，等等。他们会拔高一层去看待这个问题，从而更容易找到一根线条，将它和远处的某个固有的「观念」联系在一起，从而拓展自己的思维网络</w:t>
+      </w:r>
+      <w:r>
+        <w:rPr>
+          <w:rFonts w:ascii="宋体" w:hAnsi="宋体" w:cs="宋体"/>
+          <w:kern w:val="0"/>
+          <w:sz w:val="24"/>
+          <w:szCs w:val="24"/>
+          <w:lang w:val="en-GB"/>
+        </w:rPr>
+        <w:t>。</w:t>
+      </w:r>
+    </w:p>
+    <w:p>
+      <w:pPr>
+        <w:widowControl/>
+        <w:jc w:val="left"/>
+        <w:rPr>
+          <w:rFonts w:ascii="宋体" w:hAnsi="宋体" w:cs="宋体"/>
+          <w:kern w:val="0"/>
+          <w:sz w:val="24"/>
+          <w:szCs w:val="24"/>
+          <w:lang w:val="en-GB"/>
+        </w:rPr>
+      </w:pPr>
+    </w:p>
+    <w:p>
+      <w:pPr>
+        <w:widowControl/>
+        <w:spacing w:after="240"/>
+        <w:jc w:val="left"/>
+        <w:rPr>
+          <w:rFonts w:eastAsia="Times New Roman"/>
+          <w:kern w:val="0"/>
+          <w:sz w:val="24"/>
+          <w:szCs w:val="24"/>
+          <w:lang w:val="en-GB"/>
+        </w:rPr>
+      </w:pPr>
+      <w:r>
+        <w:rPr>
+          <w:rFonts w:ascii="宋体" w:hAnsi="宋体" w:cs="宋体" w:hint="eastAsia"/>
+          <w:kern w:val="0"/>
+          <w:sz w:val="24"/>
+          <w:szCs w:val="24"/>
+          <w:lang w:val="en-GB"/>
+        </w:rPr>
+        <w:t>理解一个算法，最重要的是要理解这个算法的世界观，这个算法背后的哲学基础是什么？只有理解了这个，才算理解一个算法</w:t>
+      </w:r>
+      <w:r>
+        <w:rPr>
+          <w:rFonts w:eastAsia="Times New Roman"/>
+          <w:kern w:val="0"/>
+          <w:sz w:val="24"/>
+          <w:szCs w:val="24"/>
+          <w:lang w:val="en-GB"/>
+        </w:rPr>
+        <w:br/>
+        <w:t>Algorithm engineering worker know how to define the problem.</w:t>
+      </w:r>
+      <w:r>
+        <w:rPr>
+          <w:rFonts w:eastAsia="Times New Roman"/>
+          <w:kern w:val="0"/>
+          <w:sz w:val="24"/>
+          <w:szCs w:val="24"/>
+          <w:lang w:val="en-GB"/>
+        </w:rPr>
+        <w:br/>
+      </w:r>
+      <w:r>
+        <w:rPr>
+          <w:rFonts w:ascii="宋体" w:hAnsi="宋体" w:cs="宋体" w:hint="eastAsia"/>
+          <w:kern w:val="0"/>
+          <w:sz w:val="24"/>
+          <w:szCs w:val="24"/>
+          <w:lang w:val="en-GB"/>
+        </w:rPr>
+        <w:t>读的时候什么都懂，合上什么都不懂</w:t>
+      </w:r>
+      <w:r>
+        <w:rPr>
+          <w:rFonts w:eastAsia="Times New Roman"/>
+          <w:kern w:val="0"/>
+          <w:sz w:val="24"/>
+          <w:szCs w:val="24"/>
+          <w:lang w:val="en-GB"/>
+        </w:rPr>
+        <w:br/>
+      </w:r>
+      <w:r>
+        <w:rPr>
+          <w:rFonts w:eastAsia="Times New Roman"/>
+          <w:kern w:val="0"/>
+          <w:sz w:val="24"/>
+          <w:szCs w:val="24"/>
+          <w:lang w:val="en-GB"/>
+        </w:rPr>
+        <w:br/>
+      </w:r>
+      <w:r>
+        <w:rPr>
+          <w:rFonts w:eastAsia="Times New Roman"/>
+          <w:kern w:val="0"/>
+          <w:sz w:val="24"/>
+          <w:szCs w:val="24"/>
+          <w:lang w:val="en-GB"/>
+        </w:rPr>
+        <w:br/>
+      </w:r>
+      <w:r>
+        <w:rPr>
+          <w:rFonts w:ascii="宋体" w:hAnsi="宋体" w:cs="宋体" w:hint="eastAsia"/>
+          <w:kern w:val="0"/>
+          <w:sz w:val="24"/>
+          <w:szCs w:val="24"/>
+          <w:lang w:val="en-GB"/>
+        </w:rPr>
+        <w:t>每次去开会，遇到的专家都要在网上联系和加好友</w:t>
+      </w:r>
+      <w:r>
+        <w:rPr>
+          <w:rFonts w:eastAsia="Times New Roman"/>
+          <w:kern w:val="0"/>
+          <w:sz w:val="24"/>
+          <w:szCs w:val="24"/>
+          <w:lang w:val="en-GB"/>
+        </w:rPr>
+        <w:br/>
+      </w:r>
+      <w:r>
+        <w:rPr>
+          <w:rFonts w:eastAsia="Times New Roman"/>
+          <w:kern w:val="0"/>
+          <w:sz w:val="24"/>
+          <w:szCs w:val="24"/>
+          <w:lang w:val="en-GB"/>
+        </w:rPr>
+        <w:br/>
+      </w:r>
+      <w:r>
+        <w:rPr>
+          <w:rFonts w:ascii="宋体" w:hAnsi="宋体" w:cs="宋体" w:hint="eastAsia"/>
+          <w:kern w:val="0"/>
+          <w:sz w:val="24"/>
+          <w:szCs w:val="24"/>
+          <w:lang w:val="en-GB"/>
+        </w:rPr>
+        <w:t>论文有没有足够的新内容？</w:t>
+      </w:r>
+      <w:r>
+        <w:rPr>
+          <w:rFonts w:eastAsia="Times New Roman"/>
+          <w:kern w:val="0"/>
+          <w:sz w:val="24"/>
+          <w:szCs w:val="24"/>
+          <w:lang w:val="en-GB"/>
+        </w:rPr>
+        <w:br/>
+      </w:r>
+      <w:r>
+        <w:rPr>
+          <w:rFonts w:ascii="宋体" w:hAnsi="宋体" w:cs="宋体" w:hint="eastAsia"/>
+          <w:kern w:val="0"/>
+          <w:sz w:val="24"/>
+          <w:szCs w:val="24"/>
+          <w:lang w:val="en-GB"/>
+        </w:rPr>
+        <w:t>论文主题是否在期刊的领域？问导师那些杂志主题</w:t>
+      </w:r>
+      <w:r>
+        <w:rPr>
+          <w:rFonts w:eastAsia="Times New Roman"/>
+          <w:kern w:val="0"/>
+          <w:sz w:val="24"/>
+          <w:szCs w:val="24"/>
+          <w:lang w:val="en-GB"/>
+        </w:rPr>
+        <w:br/>
+      </w:r>
+      <w:r>
+        <w:rPr>
+          <w:rFonts w:ascii="宋体" w:hAnsi="宋体" w:cs="宋体" w:hint="eastAsia"/>
+          <w:kern w:val="0"/>
+          <w:sz w:val="24"/>
+          <w:szCs w:val="24"/>
+          <w:lang w:val="en-GB"/>
+        </w:rPr>
+        <w:t>论文的表达是否清晰，结构是否合理？</w:t>
+      </w:r>
+      <w:r>
+        <w:rPr>
+          <w:rFonts w:eastAsia="Times New Roman"/>
+          <w:kern w:val="0"/>
+          <w:sz w:val="24"/>
+          <w:szCs w:val="24"/>
+          <w:lang w:val="en-GB"/>
+        </w:rPr>
+        <w:br/>
+      </w:r>
+      <w:r>
+        <w:rPr>
+          <w:rFonts w:ascii="宋体" w:hAnsi="宋体" w:cs="宋体" w:hint="eastAsia"/>
+          <w:kern w:val="0"/>
+          <w:sz w:val="24"/>
+          <w:szCs w:val="24"/>
+          <w:lang w:val="en-GB"/>
+        </w:rPr>
+        <w:t>论文呈现的方法和实验能不能重复？论文的结论是否充分？</w:t>
+      </w:r>
+      <w:r>
+        <w:rPr>
+          <w:rFonts w:eastAsia="Times New Roman"/>
+          <w:kern w:val="0"/>
+          <w:sz w:val="24"/>
+          <w:szCs w:val="24"/>
+          <w:lang w:val="en-GB"/>
+        </w:rPr>
+        <w:br/>
+      </w:r>
+      <w:r>
+        <w:rPr>
+          <w:rFonts w:ascii="宋体" w:hAnsi="宋体" w:cs="宋体" w:hint="eastAsia"/>
+          <w:kern w:val="0"/>
+          <w:sz w:val="24"/>
+          <w:szCs w:val="24"/>
+          <w:lang w:val="en-GB"/>
+        </w:rPr>
+        <w:t>论文讨论部分是否相关、明确，文档是否记录齐全并有据可查？</w:t>
+      </w:r>
+      <w:r>
+        <w:rPr>
+          <w:rFonts w:eastAsia="Times New Roman"/>
+          <w:kern w:val="0"/>
+          <w:sz w:val="24"/>
+          <w:szCs w:val="24"/>
+          <w:lang w:val="en-GB"/>
+        </w:rPr>
+        <w:br/>
+      </w:r>
+      <w:r>
+        <w:rPr>
+          <w:rFonts w:ascii="宋体" w:hAnsi="宋体" w:cs="宋体" w:hint="eastAsia"/>
+          <w:kern w:val="0"/>
+          <w:sz w:val="24"/>
+          <w:szCs w:val="24"/>
+          <w:lang w:val="en-GB"/>
+        </w:rPr>
+        <w:t>论文结论是否有数据支撑？</w:t>
+      </w:r>
+      <w:r>
+        <w:rPr>
+          <w:rFonts w:eastAsia="Times New Roman"/>
+          <w:kern w:val="0"/>
+          <w:sz w:val="24"/>
+          <w:szCs w:val="24"/>
+          <w:lang w:val="en-GB"/>
+        </w:rPr>
+        <w:br/>
+      </w:r>
+      <w:r>
+        <w:rPr>
+          <w:rFonts w:ascii="宋体" w:hAnsi="宋体" w:cs="宋体" w:hint="eastAsia"/>
+          <w:kern w:val="0"/>
+          <w:sz w:val="24"/>
+          <w:szCs w:val="24"/>
+          <w:lang w:val="en-GB"/>
+        </w:rPr>
+        <w:t>论文语言是否正确？论文数据、表格是否充分，设计是否恰当？有没有抄袭？</w:t>
+      </w:r>
+      <w:r>
+        <w:rPr>
+          <w:rFonts w:eastAsia="Times New Roman"/>
+          <w:kern w:val="0"/>
+          <w:sz w:val="24"/>
+          <w:szCs w:val="24"/>
+          <w:lang w:val="en-GB"/>
+        </w:rPr>
+        <w:br/>
+      </w:r>
+      <w:r>
+        <w:rPr>
+          <w:rFonts w:ascii="宋体" w:hAnsi="宋体" w:cs="宋体" w:hint="eastAsia"/>
+          <w:kern w:val="0"/>
+          <w:sz w:val="24"/>
+          <w:szCs w:val="24"/>
+          <w:lang w:val="en-GB"/>
+        </w:rPr>
+        <w:t>论文中的引用在引用列表里是否完整？</w:t>
+      </w:r>
+      <w:r>
+        <w:rPr>
+          <w:rFonts w:eastAsia="Times New Roman"/>
+          <w:kern w:val="0"/>
+          <w:sz w:val="24"/>
+          <w:szCs w:val="24"/>
+          <w:lang w:val="en-GB"/>
+        </w:rPr>
+        <w:br/>
+      </w:r>
+      <w:r>
+        <w:rPr>
+          <w:rFonts w:eastAsia="Times New Roman"/>
+          <w:kern w:val="0"/>
+          <w:sz w:val="24"/>
+          <w:szCs w:val="24"/>
+          <w:lang w:val="en-GB"/>
+        </w:rPr>
+        <w:br/>
+      </w:r>
+      <w:r>
+        <w:rPr>
+          <w:rFonts w:eastAsia="Times New Roman"/>
+          <w:kern w:val="0"/>
+          <w:sz w:val="24"/>
+          <w:szCs w:val="24"/>
+          <w:lang w:val="en-GB"/>
+        </w:rPr>
+        <w:br/>
+        <w:t>15</w:t>
+      </w:r>
+      <w:r>
+        <w:rPr>
+          <w:rFonts w:ascii="宋体" w:hAnsi="宋体" w:cs="宋体" w:hint="eastAsia"/>
+          <w:kern w:val="0"/>
+          <w:sz w:val="24"/>
+          <w:szCs w:val="24"/>
+          <w:lang w:val="en-GB"/>
+        </w:rPr>
+        <w:t>）文字基本功不好，段落没有结构，没有主题句，没有起承转合，没有过渡句，想到哪里说到哪里。查找论文经常用的这些</w:t>
+      </w:r>
+      <w:r>
+        <w:rPr>
+          <w:rFonts w:eastAsia="Times New Roman"/>
+          <w:kern w:val="0"/>
+          <w:sz w:val="24"/>
+          <w:szCs w:val="24"/>
+          <w:lang w:val="en-GB"/>
+        </w:rPr>
+        <w:br/>
+      </w:r>
+      <w:r>
+        <w:rPr>
+          <w:rFonts w:eastAsia="Times New Roman"/>
+          <w:kern w:val="0"/>
+          <w:sz w:val="24"/>
+          <w:szCs w:val="24"/>
+          <w:lang w:val="en-GB"/>
+        </w:rPr>
+        <w:lastRenderedPageBreak/>
+        <w:br/>
+        <w:t>ppt representation,</w:t>
+      </w:r>
+      <w:r>
+        <w:rPr>
+          <w:rFonts w:ascii="宋体" w:hAnsi="宋体" w:cs="宋体" w:hint="eastAsia"/>
+          <w:kern w:val="0"/>
+          <w:sz w:val="24"/>
+          <w:szCs w:val="24"/>
+          <w:lang w:val="en-GB"/>
+        </w:rPr>
+        <w:t>当你使用</w:t>
+      </w:r>
+      <w:r>
+        <w:rPr>
+          <w:rFonts w:eastAsia="Times New Roman"/>
+          <w:kern w:val="0"/>
+          <w:sz w:val="24"/>
+          <w:szCs w:val="24"/>
+          <w:lang w:val="en-GB"/>
+        </w:rPr>
+        <w:t>jargon</w:t>
+      </w:r>
+      <w:r>
+        <w:rPr>
+          <w:rFonts w:ascii="宋体" w:hAnsi="宋体" w:cs="宋体" w:hint="eastAsia"/>
+          <w:kern w:val="0"/>
+          <w:sz w:val="24"/>
+          <w:szCs w:val="24"/>
+          <w:lang w:val="en-GB"/>
+        </w:rPr>
+        <w:t>（专业术语）时，必须给予定义和解释，并注意和上下文之间的连贯表达</w:t>
+      </w:r>
+      <w:r>
+        <w:rPr>
+          <w:rFonts w:eastAsia="Times New Roman"/>
+          <w:kern w:val="0"/>
+          <w:sz w:val="24"/>
+          <w:szCs w:val="24"/>
+          <w:lang w:val="en-GB"/>
+        </w:rPr>
+        <w:br/>
+        <w:t>ppt,</w:t>
+      </w:r>
+      <w:r>
+        <w:rPr>
+          <w:rFonts w:ascii="宋体" w:hAnsi="宋体" w:cs="宋体" w:hint="eastAsia"/>
+          <w:kern w:val="0"/>
+          <w:sz w:val="24"/>
+          <w:szCs w:val="24"/>
+          <w:lang w:val="en-GB"/>
+        </w:rPr>
+        <w:t>参考文献也必须准确。</w:t>
+      </w:r>
+      <w:r>
+        <w:rPr>
+          <w:rFonts w:eastAsia="Times New Roman"/>
+          <w:kern w:val="0"/>
+          <w:sz w:val="24"/>
+          <w:szCs w:val="24"/>
+          <w:lang w:val="en-GB"/>
+        </w:rPr>
+        <w:t>PPT</w:t>
+      </w:r>
+      <w:r>
+        <w:rPr>
+          <w:rFonts w:ascii="宋体" w:hAnsi="宋体" w:cs="宋体" w:hint="eastAsia"/>
+          <w:kern w:val="0"/>
+          <w:sz w:val="24"/>
+          <w:szCs w:val="24"/>
+          <w:lang w:val="en-GB"/>
+        </w:rPr>
+        <w:t>中必须展示参考文献</w:t>
+      </w:r>
+      <w:r>
+        <w:rPr>
+          <w:rFonts w:eastAsia="Times New Roman"/>
+          <w:kern w:val="0"/>
+          <w:sz w:val="24"/>
+          <w:szCs w:val="24"/>
+          <w:lang w:val="en-GB"/>
+        </w:rPr>
+        <w:br/>
+      </w:r>
+      <w:r>
+        <w:rPr>
+          <w:rFonts w:eastAsia="Times New Roman"/>
+          <w:kern w:val="0"/>
+          <w:sz w:val="24"/>
+          <w:szCs w:val="24"/>
+          <w:lang w:val="en-GB"/>
+        </w:rPr>
+        <w:br/>
+      </w:r>
+      <w:r>
+        <w:rPr>
+          <w:rFonts w:ascii="宋体" w:hAnsi="宋体" w:cs="宋体" w:hint="eastAsia"/>
+          <w:kern w:val="0"/>
+          <w:sz w:val="24"/>
+          <w:szCs w:val="24"/>
+          <w:lang w:val="en-GB"/>
+        </w:rPr>
+        <w:t>在任何时代，你要想脱颖而出，一定要思考三个字：</w:t>
+      </w:r>
+      <w:r>
+        <w:rPr>
+          <w:rFonts w:eastAsia="Times New Roman"/>
+          <w:kern w:val="0"/>
+          <w:sz w:val="24"/>
+          <w:szCs w:val="24"/>
+          <w:lang w:val="en-GB"/>
+        </w:rPr>
+        <w:br/>
+      </w:r>
+      <w:r>
+        <w:rPr>
+          <w:rFonts w:ascii="宋体" w:hAnsi="宋体" w:cs="宋体" w:hint="eastAsia"/>
+          <w:kern w:val="0"/>
+          <w:sz w:val="24"/>
+          <w:szCs w:val="24"/>
+          <w:lang w:val="en-GB"/>
+        </w:rPr>
+        <w:t>差异化</w:t>
+      </w:r>
+      <w:r>
+        <w:rPr>
+          <w:rFonts w:eastAsia="Times New Roman"/>
+          <w:kern w:val="0"/>
+          <w:sz w:val="24"/>
+          <w:szCs w:val="24"/>
+          <w:lang w:val="en-GB"/>
+        </w:rPr>
+        <w:br/>
+      </w:r>
+      <w:r>
+        <w:rPr>
+          <w:rFonts w:eastAsia="Times New Roman"/>
+          <w:kern w:val="0"/>
+          <w:sz w:val="24"/>
+          <w:szCs w:val="24"/>
+          <w:lang w:val="en-GB"/>
+        </w:rPr>
+        <w:br/>
+      </w:r>
+      <w:r>
+        <w:rPr>
+          <w:rFonts w:eastAsia="Times New Roman"/>
+          <w:kern w:val="0"/>
+          <w:sz w:val="24"/>
+          <w:szCs w:val="24"/>
+          <w:lang w:val="en-GB"/>
+        </w:rPr>
+        <w:br/>
+      </w:r>
+      <w:r>
+        <w:rPr>
+          <w:rFonts w:ascii="宋体" w:hAnsi="宋体" w:cs="宋体" w:hint="eastAsia"/>
+          <w:kern w:val="0"/>
+          <w:sz w:val="24"/>
+          <w:szCs w:val="24"/>
+          <w:lang w:val="en-GB"/>
+        </w:rPr>
+        <w:t>思考一个功能的整体实现，可以想能不能从</w:t>
+      </w:r>
+      <w:r>
+        <w:rPr>
+          <w:rFonts w:eastAsia="Times New Roman"/>
+          <w:kern w:val="0"/>
+          <w:sz w:val="24"/>
+          <w:szCs w:val="24"/>
+          <w:lang w:val="en-GB"/>
+        </w:rPr>
+        <w:t>java</w:t>
+      </w:r>
+      <w:r>
+        <w:rPr>
+          <w:rFonts w:ascii="宋体" w:hAnsi="宋体" w:cs="宋体" w:hint="eastAsia"/>
+          <w:kern w:val="0"/>
+          <w:sz w:val="24"/>
+          <w:szCs w:val="24"/>
+          <w:lang w:val="en-GB"/>
+        </w:rPr>
+        <w:t>源码等经典代码里模仿</w:t>
+      </w:r>
+      <w:r>
+        <w:rPr>
+          <w:rFonts w:eastAsia="Times New Roman"/>
+          <w:kern w:val="0"/>
+          <w:sz w:val="24"/>
+          <w:szCs w:val="24"/>
+          <w:lang w:val="en-GB"/>
+        </w:rPr>
+        <w:br/>
+      </w:r>
+      <w:r>
+        <w:rPr>
+          <w:rFonts w:eastAsia="Times New Roman"/>
+          <w:kern w:val="0"/>
+          <w:sz w:val="24"/>
+          <w:szCs w:val="24"/>
+          <w:lang w:val="en-GB"/>
+        </w:rPr>
+        <w:br/>
+      </w:r>
+      <w:r>
+        <w:rPr>
+          <w:rFonts w:eastAsia="Times New Roman"/>
+          <w:kern w:val="0"/>
+          <w:sz w:val="24"/>
+          <w:szCs w:val="24"/>
+          <w:lang w:val="en-GB"/>
+        </w:rPr>
+        <w:br/>
+        <w:t>(3) </w:t>
+      </w:r>
+      <w:r>
+        <w:rPr>
+          <w:rFonts w:ascii="宋体" w:hAnsi="宋体" w:cs="宋体" w:hint="eastAsia"/>
+          <w:kern w:val="0"/>
+          <w:sz w:val="24"/>
+          <w:szCs w:val="24"/>
+          <w:lang w:val="en-GB"/>
+        </w:rPr>
+        <w:t>学会阅读文献，读懂文章。建议先</w:t>
+      </w:r>
+      <w:r>
+        <w:rPr>
+          <w:rFonts w:eastAsia="Times New Roman"/>
+          <w:kern w:val="0"/>
+          <w:sz w:val="24"/>
+          <w:szCs w:val="24"/>
+          <w:lang w:val="en-GB"/>
+        </w:rPr>
+        <w:t>review</w:t>
+      </w:r>
+      <w:r>
+        <w:rPr>
+          <w:rFonts w:ascii="宋体" w:hAnsi="宋体" w:cs="宋体" w:hint="eastAsia"/>
+          <w:kern w:val="0"/>
+          <w:sz w:val="24"/>
+          <w:szCs w:val="24"/>
+          <w:lang w:val="en-GB"/>
+        </w:rPr>
+        <w:t>再</w:t>
+      </w:r>
+      <w:r>
+        <w:rPr>
+          <w:rFonts w:eastAsia="Times New Roman"/>
+          <w:kern w:val="0"/>
+          <w:sz w:val="24"/>
+          <w:szCs w:val="24"/>
+          <w:lang w:val="en-GB"/>
+        </w:rPr>
+        <w:t>article</w:t>
+      </w:r>
+      <w:r>
+        <w:rPr>
+          <w:rFonts w:ascii="宋体" w:hAnsi="宋体" w:cs="宋体" w:hint="eastAsia"/>
+          <w:kern w:val="0"/>
+          <w:sz w:val="24"/>
+          <w:szCs w:val="24"/>
+          <w:lang w:val="en-GB"/>
+        </w:rPr>
+        <w:t>，先中后英</w:t>
+      </w:r>
+      <w:r>
+        <w:rPr>
+          <w:rFonts w:eastAsia="Times New Roman"/>
+          <w:kern w:val="0"/>
+          <w:sz w:val="24"/>
+          <w:szCs w:val="24"/>
+          <w:lang w:val="en-GB"/>
+        </w:rPr>
+        <w:t>;</w:t>
+      </w:r>
+      <w:r>
+        <w:rPr>
+          <w:rFonts w:ascii="宋体" w:hAnsi="宋体" w:cs="宋体" w:hint="eastAsia"/>
+          <w:kern w:val="0"/>
+          <w:sz w:val="24"/>
+          <w:szCs w:val="24"/>
+          <w:lang w:val="en-GB"/>
+        </w:rPr>
+        <w:t>看</w:t>
+      </w:r>
+      <w:r>
+        <w:rPr>
+          <w:rFonts w:eastAsia="Times New Roman"/>
+          <w:kern w:val="0"/>
+          <w:sz w:val="24"/>
+          <w:szCs w:val="24"/>
+          <w:lang w:val="en-GB"/>
+        </w:rPr>
+        <w:t>10-20</w:t>
+      </w:r>
+      <w:r>
+        <w:rPr>
+          <w:rFonts w:ascii="宋体" w:hAnsi="宋体" w:cs="宋体" w:hint="eastAsia"/>
+          <w:kern w:val="0"/>
+          <w:sz w:val="24"/>
+          <w:szCs w:val="24"/>
+          <w:lang w:val="en-GB"/>
+        </w:rPr>
+        <w:t>篇</w:t>
+      </w:r>
+      <w:r>
+        <w:rPr>
+          <w:rFonts w:eastAsia="Times New Roman"/>
+          <w:kern w:val="0"/>
+          <w:sz w:val="24"/>
+          <w:szCs w:val="24"/>
+          <w:lang w:val="en-GB"/>
+        </w:rPr>
+        <w:t>review</w:t>
+      </w:r>
+      <w:r>
+        <w:rPr>
+          <w:rFonts w:ascii="宋体" w:hAnsi="宋体" w:cs="宋体" w:hint="eastAsia"/>
+          <w:kern w:val="0"/>
+          <w:sz w:val="24"/>
+          <w:szCs w:val="24"/>
+          <w:lang w:val="en-GB"/>
+        </w:rPr>
+        <w:t>后看研究性论文。拿到一篇研究性论文，先看标题，立即停住，问自己几个问题：</w:t>
+      </w:r>
+      <w:r>
+        <w:rPr>
+          <w:rFonts w:eastAsia="Times New Roman"/>
+          <w:kern w:val="0"/>
+          <w:sz w:val="24"/>
+          <w:szCs w:val="24"/>
+          <w:lang w:val="en-GB"/>
+        </w:rPr>
+        <w:t>A</w:t>
+      </w:r>
+      <w:r>
+        <w:rPr>
+          <w:rFonts w:ascii="宋体" w:hAnsi="宋体" w:cs="宋体" w:hint="eastAsia"/>
+          <w:kern w:val="0"/>
+          <w:sz w:val="24"/>
+          <w:szCs w:val="24"/>
+          <w:lang w:val="en-GB"/>
+        </w:rPr>
+        <w:t>、可参考材料方法想想别人这文章是怎么做的，会做哪些内容来说明其标题</w:t>
+      </w:r>
+      <w:r>
+        <w:rPr>
+          <w:rFonts w:eastAsia="Times New Roman"/>
+          <w:kern w:val="0"/>
+          <w:sz w:val="24"/>
+          <w:szCs w:val="24"/>
+          <w:lang w:val="en-GB"/>
+        </w:rPr>
+        <w:t> B</w:t>
+      </w:r>
+      <w:r>
+        <w:rPr>
+          <w:rFonts w:ascii="宋体" w:hAnsi="宋体" w:cs="宋体" w:hint="eastAsia"/>
+          <w:kern w:val="0"/>
+          <w:sz w:val="24"/>
+          <w:szCs w:val="24"/>
+          <w:lang w:val="en-GB"/>
+        </w:rPr>
+        <w:t>、明白他为什么要做这个吗</w:t>
+      </w:r>
+      <w:r>
+        <w:rPr>
+          <w:rFonts w:eastAsia="Times New Roman"/>
+          <w:kern w:val="0"/>
+          <w:sz w:val="24"/>
+          <w:szCs w:val="24"/>
+          <w:lang w:val="en-GB"/>
+        </w:rPr>
+        <w:t> C</w:t>
+      </w:r>
+      <w:r>
+        <w:rPr>
+          <w:rFonts w:ascii="宋体" w:hAnsi="宋体" w:cs="宋体" w:hint="eastAsia"/>
+          <w:kern w:val="0"/>
+          <w:sz w:val="24"/>
+          <w:szCs w:val="24"/>
+          <w:lang w:val="en-GB"/>
+        </w:rPr>
+        <w:t>、如文章是近半年内发表的，该文章解决了什么问题，引出了什么问题</w:t>
+      </w:r>
+      <w:r>
+        <w:rPr>
+          <w:rFonts w:eastAsia="Times New Roman"/>
+          <w:kern w:val="0"/>
+          <w:sz w:val="24"/>
+          <w:szCs w:val="24"/>
+          <w:lang w:val="en-GB"/>
+        </w:rPr>
+        <w:t>(</w:t>
+      </w:r>
+      <w:r>
+        <w:rPr>
+          <w:rFonts w:ascii="宋体" w:hAnsi="宋体" w:cs="宋体" w:hint="eastAsia"/>
+          <w:kern w:val="0"/>
+          <w:sz w:val="24"/>
+          <w:szCs w:val="24"/>
+          <w:lang w:val="en-GB"/>
+        </w:rPr>
+        <w:t>结合你看的综述</w:t>
+      </w:r>
+      <w:r>
+        <w:rPr>
+          <w:rFonts w:eastAsia="Times New Roman"/>
+          <w:kern w:val="0"/>
+          <w:sz w:val="24"/>
+          <w:szCs w:val="24"/>
+          <w:lang w:val="en-GB"/>
+        </w:rPr>
+        <w:t>)</w:t>
+      </w:r>
+      <w:r>
+        <w:rPr>
+          <w:rFonts w:ascii="宋体" w:hAnsi="宋体" w:cs="宋体" w:hint="eastAsia"/>
+          <w:kern w:val="0"/>
+          <w:sz w:val="24"/>
+          <w:szCs w:val="24"/>
+          <w:lang w:val="en-GB"/>
+        </w:rPr>
+        <w:t>接下来仔细看摘要，就知道你的想法是否与别人吻合</w:t>
+      </w:r>
+      <w:r>
+        <w:rPr>
+          <w:rFonts w:eastAsia="Times New Roman"/>
+          <w:kern w:val="0"/>
+          <w:sz w:val="24"/>
+          <w:szCs w:val="24"/>
+          <w:lang w:val="en-GB"/>
+        </w:rPr>
+        <w:t> D</w:t>
+      </w:r>
+      <w:r>
+        <w:rPr>
+          <w:rFonts w:ascii="宋体" w:hAnsi="宋体" w:cs="宋体" w:hint="eastAsia"/>
+          <w:kern w:val="0"/>
+          <w:sz w:val="24"/>
+          <w:szCs w:val="24"/>
+          <w:lang w:val="en-GB"/>
+        </w:rPr>
+        <w:t>、看完实验结果，再思考有不完善地方、有没有深入或拓展到底。</w:t>
+      </w:r>
+      <w:r>
+        <w:rPr>
+          <w:rFonts w:eastAsia="Times New Roman"/>
+          <w:kern w:val="0"/>
+          <w:sz w:val="24"/>
+          <w:szCs w:val="24"/>
+          <w:lang w:val="en-GB"/>
+        </w:rPr>
+        <w:br/>
+      </w:r>
+      <w:r>
+        <w:rPr>
+          <w:rFonts w:eastAsia="Times New Roman"/>
+          <w:kern w:val="0"/>
+          <w:sz w:val="24"/>
+          <w:szCs w:val="24"/>
+          <w:lang w:val="en-GB"/>
+        </w:rPr>
+        <w:br/>
+      </w:r>
+      <w:r>
+        <w:rPr>
+          <w:rFonts w:eastAsia="Times New Roman"/>
+          <w:kern w:val="0"/>
+          <w:sz w:val="24"/>
+          <w:szCs w:val="24"/>
+          <w:lang w:val="en-GB"/>
+        </w:rPr>
+        <w:br/>
+      </w:r>
+      <w:r>
+        <w:rPr>
+          <w:rFonts w:ascii="宋体" w:hAnsi="宋体" w:cs="宋体" w:hint="eastAsia"/>
+          <w:kern w:val="0"/>
+          <w:sz w:val="24"/>
+          <w:szCs w:val="24"/>
+          <w:lang w:val="en-GB"/>
+        </w:rPr>
+        <w:t>为什么需要这个技术？它解决什么已知的问题？</w:t>
+      </w:r>
+      <w:r>
+        <w:rPr>
+          <w:rFonts w:eastAsia="Times New Roman"/>
+          <w:kern w:val="0"/>
+          <w:sz w:val="24"/>
+          <w:szCs w:val="24"/>
+          <w:lang w:val="en-GB"/>
+        </w:rPr>
+        <w:br/>
+      </w:r>
+      <w:r>
+        <w:rPr>
+          <w:rFonts w:eastAsia="Times New Roman"/>
+          <w:kern w:val="0"/>
+          <w:sz w:val="24"/>
+          <w:szCs w:val="24"/>
+          <w:lang w:val="en-GB"/>
+        </w:rPr>
+        <w:br/>
+      </w:r>
+      <w:r>
+        <w:rPr>
+          <w:rFonts w:ascii="宋体" w:hAnsi="宋体" w:cs="宋体" w:hint="eastAsia"/>
+          <w:kern w:val="0"/>
+          <w:sz w:val="24"/>
+          <w:szCs w:val="24"/>
+          <w:lang w:val="en-GB"/>
+        </w:rPr>
+        <w:t>它涉及到哪些内容？（下一步再递归）</w:t>
+      </w:r>
+      <w:r>
+        <w:rPr>
+          <w:rFonts w:eastAsia="Times New Roman"/>
+          <w:kern w:val="0"/>
+          <w:sz w:val="24"/>
+          <w:szCs w:val="24"/>
+          <w:lang w:val="en-GB"/>
+        </w:rPr>
+        <w:br/>
+      </w:r>
+      <w:r>
+        <w:rPr>
+          <w:rFonts w:eastAsia="Times New Roman"/>
+          <w:kern w:val="0"/>
+          <w:sz w:val="24"/>
+          <w:szCs w:val="24"/>
+          <w:lang w:val="en-GB"/>
+        </w:rPr>
+        <w:br/>
+      </w:r>
+      <w:r>
+        <w:rPr>
+          <w:rFonts w:ascii="宋体" w:hAnsi="宋体" w:cs="宋体" w:hint="eastAsia"/>
+          <w:kern w:val="0"/>
+          <w:sz w:val="24"/>
+          <w:szCs w:val="24"/>
+          <w:lang w:val="en-GB"/>
+        </w:rPr>
+        <w:t>整个技术发展的历史是什么样子？</w:t>
+      </w:r>
+      <w:r>
+        <w:rPr>
+          <w:rFonts w:eastAsia="Times New Roman"/>
+          <w:kern w:val="0"/>
+          <w:sz w:val="24"/>
+          <w:szCs w:val="24"/>
+          <w:lang w:val="en-GB"/>
+        </w:rPr>
+        <w:br/>
+      </w:r>
+      <w:r>
+        <w:rPr>
+          <w:rFonts w:eastAsia="Times New Roman"/>
+          <w:kern w:val="0"/>
+          <w:sz w:val="24"/>
+          <w:szCs w:val="24"/>
+          <w:lang w:val="en-GB"/>
+        </w:rPr>
+        <w:br/>
+      </w:r>
+      <w:r>
+        <w:rPr>
+          <w:rFonts w:ascii="宋体" w:hAnsi="宋体" w:cs="宋体" w:hint="eastAsia"/>
+          <w:kern w:val="0"/>
+          <w:sz w:val="24"/>
+          <w:szCs w:val="24"/>
+          <w:lang w:val="en-GB"/>
+        </w:rPr>
+        <w:t>如果有多个</w:t>
+      </w:r>
+      <w:r>
+        <w:rPr>
+          <w:rFonts w:eastAsia="Times New Roman"/>
+          <w:kern w:val="0"/>
+          <w:sz w:val="24"/>
+          <w:szCs w:val="24"/>
+          <w:lang w:val="en-GB"/>
+        </w:rPr>
+        <w:t> solutions</w:t>
+      </w:r>
+      <w:r>
+        <w:rPr>
+          <w:rFonts w:ascii="宋体" w:hAnsi="宋体" w:cs="宋体" w:hint="eastAsia"/>
+          <w:kern w:val="0"/>
+          <w:sz w:val="24"/>
+          <w:szCs w:val="24"/>
+          <w:lang w:val="en-GB"/>
+        </w:rPr>
+        <w:t>，每个</w:t>
+      </w:r>
+      <w:r>
+        <w:rPr>
+          <w:rFonts w:eastAsia="Times New Roman"/>
+          <w:kern w:val="0"/>
+          <w:sz w:val="24"/>
+          <w:szCs w:val="24"/>
+          <w:lang w:val="en-GB"/>
+        </w:rPr>
+        <w:t> solution </w:t>
+      </w:r>
+      <w:r>
+        <w:rPr>
+          <w:rFonts w:ascii="宋体" w:hAnsi="宋体" w:cs="宋体" w:hint="eastAsia"/>
+          <w:kern w:val="0"/>
+          <w:sz w:val="24"/>
+          <w:szCs w:val="24"/>
+          <w:lang w:val="en-GB"/>
+        </w:rPr>
+        <w:t>的优缺点是什么？</w:t>
+      </w:r>
+      <w:r>
+        <w:rPr>
+          <w:rFonts w:eastAsia="Times New Roman"/>
+          <w:kern w:val="0"/>
+          <w:sz w:val="24"/>
+          <w:szCs w:val="24"/>
+          <w:lang w:val="en-GB"/>
+        </w:rPr>
+        <w:br/>
+      </w:r>
+      <w:r>
+        <w:rPr>
+          <w:rFonts w:eastAsia="Times New Roman"/>
+          <w:kern w:val="0"/>
+          <w:sz w:val="24"/>
+          <w:szCs w:val="24"/>
+          <w:lang w:val="en-GB"/>
+        </w:rPr>
+        <w:br/>
+      </w:r>
+      <w:r>
+        <w:rPr>
+          <w:rFonts w:ascii="宋体" w:hAnsi="宋体" w:cs="宋体" w:hint="eastAsia"/>
+          <w:kern w:val="0"/>
+          <w:sz w:val="24"/>
+          <w:szCs w:val="24"/>
+          <w:lang w:val="en-GB"/>
+        </w:rPr>
+        <w:t>给我一页白纸，我能否画出这个技术所涵盖的</w:t>
+      </w:r>
+      <w:r>
+        <w:rPr>
+          <w:rFonts w:eastAsia="Times New Roman"/>
+          <w:kern w:val="0"/>
+          <w:sz w:val="24"/>
+          <w:szCs w:val="24"/>
+          <w:lang w:val="en-GB"/>
+        </w:rPr>
+        <w:t> big picture</w:t>
+      </w:r>
+      <w:r>
+        <w:rPr>
+          <w:rFonts w:ascii="宋体" w:hAnsi="宋体" w:cs="宋体" w:hint="eastAsia"/>
+          <w:kern w:val="0"/>
+          <w:sz w:val="24"/>
+          <w:szCs w:val="24"/>
+          <w:lang w:val="en-GB"/>
+        </w:rPr>
+        <w:t>？</w:t>
+      </w:r>
+      <w:r>
+        <w:rPr>
+          <w:rFonts w:eastAsia="Times New Roman"/>
+          <w:kern w:val="0"/>
+          <w:sz w:val="24"/>
+          <w:szCs w:val="24"/>
+          <w:lang w:val="en-GB"/>
+        </w:rPr>
+        <w:br/>
+      </w:r>
+      <w:r>
+        <w:rPr>
+          <w:rFonts w:eastAsia="Times New Roman"/>
+          <w:kern w:val="0"/>
+          <w:sz w:val="24"/>
+          <w:szCs w:val="24"/>
+          <w:lang w:val="en-GB"/>
+        </w:rPr>
+        <w:br/>
+      </w:r>
+      <w:r>
+        <w:rPr>
+          <w:rFonts w:ascii="宋体" w:hAnsi="宋体" w:cs="宋体" w:hint="eastAsia"/>
+          <w:kern w:val="0"/>
+          <w:sz w:val="24"/>
+          <w:szCs w:val="24"/>
+          <w:lang w:val="en-GB"/>
+        </w:rPr>
+        <w:t>这个技术将何去何从？最新的方向是什么？</w:t>
+      </w:r>
+      <w:r>
+        <w:rPr>
+          <w:rFonts w:eastAsia="Times New Roman"/>
+          <w:kern w:val="0"/>
+          <w:sz w:val="24"/>
+          <w:szCs w:val="24"/>
+          <w:lang w:val="en-GB"/>
+        </w:rPr>
+        <w:br/>
+      </w:r>
+      <w:r>
+        <w:rPr>
+          <w:rFonts w:eastAsia="Times New Roman"/>
+          <w:kern w:val="0"/>
+          <w:sz w:val="24"/>
+          <w:szCs w:val="24"/>
+          <w:lang w:val="en-GB"/>
+        </w:rPr>
+        <w:br/>
+      </w:r>
+      <w:r>
+        <w:rPr>
+          <w:rFonts w:eastAsia="Times New Roman"/>
+          <w:kern w:val="0"/>
+          <w:sz w:val="24"/>
+          <w:szCs w:val="24"/>
+          <w:lang w:val="en-GB"/>
+        </w:rPr>
+        <w:br/>
+      </w:r>
+      <w:r>
+        <w:rPr>
+          <w:rFonts w:ascii="宋体" w:hAnsi="宋体" w:cs="宋体" w:hint="eastAsia"/>
+          <w:kern w:val="0"/>
+          <w:sz w:val="24"/>
+          <w:szCs w:val="24"/>
+          <w:lang w:val="en-GB"/>
+        </w:rPr>
+        <w:t>天下皆知取之为取，而莫知与之为取</w:t>
+      </w:r>
+      <w:r>
+        <w:rPr>
+          <w:rFonts w:eastAsia="Times New Roman"/>
+          <w:kern w:val="0"/>
+          <w:sz w:val="24"/>
+          <w:szCs w:val="24"/>
+          <w:lang w:val="en-GB"/>
+        </w:rPr>
+        <w:br/>
+      </w:r>
+      <w:r>
+        <w:rPr>
+          <w:rFonts w:eastAsia="Times New Roman"/>
+          <w:kern w:val="0"/>
+          <w:sz w:val="24"/>
+          <w:szCs w:val="24"/>
+          <w:lang w:val="en-GB"/>
+        </w:rPr>
+        <w:br/>
+        <w:t>“</w:t>
+      </w:r>
+      <w:r>
+        <w:rPr>
+          <w:rFonts w:ascii="宋体" w:hAnsi="宋体" w:cs="宋体" w:hint="eastAsia"/>
+          <w:kern w:val="0"/>
+          <w:sz w:val="24"/>
+          <w:szCs w:val="24"/>
+          <w:lang w:val="en-GB"/>
+        </w:rPr>
+        <w:t>连续函数是保持极限运算的函数</w:t>
+      </w:r>
+      <w:r>
+        <w:rPr>
+          <w:rFonts w:eastAsia="Times New Roman"/>
+          <w:kern w:val="0"/>
+          <w:sz w:val="24"/>
+          <w:szCs w:val="24"/>
+          <w:lang w:val="en-GB"/>
+        </w:rPr>
+        <w:t>”</w:t>
+      </w:r>
+      <w:r>
+        <w:rPr>
+          <w:rFonts w:eastAsia="Times New Roman"/>
+          <w:kern w:val="0"/>
+          <w:sz w:val="24"/>
+          <w:szCs w:val="24"/>
+          <w:lang w:val="en-GB"/>
+        </w:rPr>
+        <w:br/>
+      </w:r>
+      <w:r>
+        <w:rPr>
+          <w:rFonts w:eastAsia="Times New Roman"/>
+          <w:kern w:val="0"/>
+          <w:sz w:val="24"/>
+          <w:szCs w:val="24"/>
+          <w:lang w:val="en-GB"/>
+        </w:rPr>
+        <w:br/>
+      </w:r>
+      <w:r>
+        <w:rPr>
+          <w:rFonts w:ascii="宋体" w:hAnsi="宋体" w:cs="宋体" w:hint="eastAsia"/>
+          <w:kern w:val="0"/>
+          <w:sz w:val="24"/>
+          <w:szCs w:val="24"/>
+          <w:lang w:val="en-GB"/>
+        </w:rPr>
+        <w:t>按数据储存方式分为动态语言</w:t>
+      </w:r>
+      <w:r>
+        <w:rPr>
+          <w:rFonts w:eastAsia="Times New Roman"/>
+          <w:kern w:val="0"/>
+          <w:sz w:val="24"/>
+          <w:szCs w:val="24"/>
+          <w:lang w:val="en-GB"/>
+        </w:rPr>
+        <w:t>(python,matlab)</w:t>
+      </w:r>
+      <w:r>
+        <w:rPr>
+          <w:rFonts w:ascii="宋体" w:hAnsi="宋体" w:cs="宋体" w:hint="eastAsia"/>
+          <w:kern w:val="0"/>
+          <w:sz w:val="24"/>
+          <w:szCs w:val="24"/>
+          <w:lang w:val="en-GB"/>
+        </w:rPr>
+        <w:t>和静态语言</w:t>
+      </w:r>
+      <w:r>
+        <w:rPr>
+          <w:rFonts w:eastAsia="Times New Roman"/>
+          <w:kern w:val="0"/>
+          <w:sz w:val="24"/>
+          <w:szCs w:val="24"/>
+          <w:lang w:val="en-GB"/>
+        </w:rPr>
+        <w:t>(c/c++)</w:t>
+      </w:r>
+      <w:r>
+        <w:rPr>
+          <w:rFonts w:ascii="宋体" w:hAnsi="宋体" w:cs="宋体" w:hint="eastAsia"/>
+          <w:kern w:val="0"/>
+          <w:sz w:val="24"/>
+          <w:szCs w:val="24"/>
+          <w:lang w:val="en-GB"/>
+        </w:rPr>
+        <w:t>，前者储存方式为栈</w:t>
+      </w:r>
+      <w:r>
+        <w:rPr>
+          <w:rFonts w:eastAsia="Times New Roman"/>
+          <w:kern w:val="0"/>
+          <w:sz w:val="24"/>
+          <w:szCs w:val="24"/>
+          <w:lang w:val="en-GB"/>
+        </w:rPr>
+        <w:t>(heap</w:t>
+      </w:r>
+      <w:r>
+        <w:rPr>
+          <w:rFonts w:ascii="宋体" w:hAnsi="宋体" w:cs="宋体" w:hint="eastAsia"/>
+          <w:kern w:val="0"/>
+          <w:sz w:val="24"/>
+          <w:szCs w:val="24"/>
+          <w:lang w:val="en-GB"/>
+        </w:rPr>
+        <w:t>，先进先出，因为储存空间大小不定，需要内存用</w:t>
+      </w:r>
+      <w:r>
+        <w:rPr>
+          <w:rFonts w:eastAsia="Times New Roman"/>
+          <w:kern w:val="0"/>
+          <w:sz w:val="24"/>
+          <w:szCs w:val="24"/>
+          <w:lang w:val="en-GB"/>
+        </w:rPr>
+        <w:t>hash</w:t>
+      </w:r>
+      <w:r>
+        <w:rPr>
+          <w:rFonts w:ascii="宋体" w:hAnsi="宋体" w:cs="宋体" w:hint="eastAsia"/>
+          <w:kern w:val="0"/>
+          <w:sz w:val="24"/>
+          <w:szCs w:val="24"/>
+          <w:lang w:val="en-GB"/>
+        </w:rPr>
+        <w:t>映射的方式重新分配，较慢。</w:t>
+      </w:r>
+      <w:r>
+        <w:rPr>
+          <w:rFonts w:eastAsia="Times New Roman"/>
+          <w:kern w:val="0"/>
+          <w:sz w:val="24"/>
+          <w:szCs w:val="24"/>
+          <w:lang w:val="en-GB"/>
+        </w:rPr>
+        <w:t>“Hash”</w:t>
+      </w:r>
+      <w:r>
+        <w:rPr>
+          <w:rFonts w:ascii="宋体" w:hAnsi="宋体" w:cs="宋体" w:hint="eastAsia"/>
+          <w:kern w:val="0"/>
+          <w:sz w:val="24"/>
+          <w:szCs w:val="24"/>
+          <w:lang w:val="en-GB"/>
+        </w:rPr>
+        <w:t>其实就是单射在计算机科学中的表述</w:t>
+      </w:r>
+      <w:r>
+        <w:rPr>
+          <w:rFonts w:eastAsia="Times New Roman"/>
+          <w:kern w:val="0"/>
+          <w:sz w:val="24"/>
+          <w:szCs w:val="24"/>
+          <w:lang w:val="en-GB"/>
+        </w:rPr>
+        <w:t>)</w:t>
+      </w:r>
+      <w:r>
+        <w:rPr>
+          <w:rFonts w:ascii="宋体" w:hAnsi="宋体" w:cs="宋体" w:hint="eastAsia"/>
+          <w:kern w:val="0"/>
+          <w:sz w:val="24"/>
+          <w:szCs w:val="24"/>
+          <w:lang w:val="en-GB"/>
+        </w:rPr>
+        <w:t>，后者为堆</w:t>
+      </w:r>
+      <w:r>
+        <w:rPr>
+          <w:rFonts w:eastAsia="Times New Roman"/>
+          <w:kern w:val="0"/>
+          <w:sz w:val="24"/>
+          <w:szCs w:val="24"/>
+          <w:lang w:val="en-GB"/>
+        </w:rPr>
+        <w:t>(stack</w:t>
+      </w:r>
+      <w:r>
+        <w:rPr>
+          <w:rFonts w:ascii="宋体" w:hAnsi="宋体" w:cs="宋体" w:hint="eastAsia"/>
+          <w:kern w:val="0"/>
+          <w:sz w:val="24"/>
+          <w:szCs w:val="24"/>
+          <w:lang w:val="en-GB"/>
+        </w:rPr>
+        <w:t>，先进后出，无需</w:t>
+      </w:r>
+      <w:r>
+        <w:rPr>
+          <w:rFonts w:eastAsia="Times New Roman"/>
+          <w:kern w:val="0"/>
+          <w:sz w:val="24"/>
+          <w:szCs w:val="24"/>
+          <w:lang w:val="en-GB"/>
+        </w:rPr>
+        <w:t>hash</w:t>
+      </w:r>
+      <w:r>
+        <w:rPr>
+          <w:rFonts w:ascii="宋体" w:hAnsi="宋体" w:cs="宋体" w:hint="eastAsia"/>
+          <w:kern w:val="0"/>
+          <w:sz w:val="24"/>
+          <w:szCs w:val="24"/>
+          <w:lang w:val="en-GB"/>
+        </w:rPr>
+        <w:t>，较快</w:t>
+      </w:r>
+      <w:r>
+        <w:rPr>
+          <w:rFonts w:eastAsia="Times New Roman"/>
+          <w:kern w:val="0"/>
+          <w:sz w:val="24"/>
+          <w:szCs w:val="24"/>
+          <w:lang w:val="en-GB"/>
+        </w:rPr>
+        <w:t>)</w:t>
+      </w:r>
+      <w:r>
+        <w:rPr>
+          <w:rFonts w:eastAsia="Times New Roman"/>
+          <w:kern w:val="0"/>
+          <w:sz w:val="24"/>
+          <w:szCs w:val="24"/>
+          <w:lang w:val="en-GB"/>
+        </w:rPr>
+        <w:br/>
+      </w:r>
+      <w:r>
+        <w:rPr>
+          <w:rFonts w:eastAsia="Times New Roman"/>
+          <w:kern w:val="0"/>
+          <w:sz w:val="24"/>
+          <w:szCs w:val="24"/>
+          <w:lang w:val="en-GB"/>
+        </w:rPr>
+        <w:br/>
+      </w:r>
+      <w:r>
+        <w:rPr>
+          <w:rFonts w:ascii="宋体" w:hAnsi="宋体" w:cs="宋体" w:hint="eastAsia"/>
+          <w:kern w:val="0"/>
+          <w:sz w:val="24"/>
+          <w:szCs w:val="24"/>
+          <w:lang w:val="en-GB"/>
+        </w:rPr>
+        <w:t>一个很好的回答是：我知道你们公司在</w:t>
+      </w:r>
+      <w:r>
+        <w:rPr>
+          <w:rFonts w:eastAsia="Times New Roman"/>
+          <w:kern w:val="0"/>
+          <w:sz w:val="24"/>
+          <w:szCs w:val="24"/>
+          <w:lang w:val="en-GB"/>
+        </w:rPr>
+        <w:t> X </w:t>
+      </w:r>
+      <w:r>
+        <w:rPr>
+          <w:rFonts w:ascii="宋体" w:hAnsi="宋体" w:cs="宋体" w:hint="eastAsia"/>
+          <w:kern w:val="0"/>
+          <w:sz w:val="24"/>
+          <w:szCs w:val="24"/>
+          <w:lang w:val="en-GB"/>
+        </w:rPr>
+        <w:t>领域做了一些有趣的工作来实现</w:t>
+      </w:r>
+      <w:r>
+        <w:rPr>
+          <w:rFonts w:eastAsia="Times New Roman"/>
+          <w:kern w:val="0"/>
+          <w:sz w:val="24"/>
+          <w:szCs w:val="24"/>
+          <w:lang w:val="en-GB"/>
+        </w:rPr>
+        <w:t> Y</w:t>
+      </w:r>
+      <w:r>
+        <w:rPr>
+          <w:rFonts w:ascii="宋体" w:hAnsi="宋体" w:cs="宋体" w:hint="eastAsia"/>
+          <w:kern w:val="0"/>
+          <w:sz w:val="24"/>
+          <w:szCs w:val="24"/>
+          <w:lang w:val="en-GB"/>
+        </w:rPr>
+        <w:t>。我在过去做过一些工作，这是我学过的关于</w:t>
+      </w:r>
+      <w:r>
+        <w:rPr>
+          <w:rFonts w:eastAsia="Times New Roman"/>
+          <w:kern w:val="0"/>
+          <w:sz w:val="24"/>
+          <w:szCs w:val="24"/>
+          <w:lang w:val="en-GB"/>
+        </w:rPr>
+        <w:t> A</w:t>
+      </w:r>
+      <w:r>
+        <w:rPr>
+          <w:rFonts w:ascii="宋体" w:hAnsi="宋体" w:cs="宋体" w:hint="eastAsia"/>
+          <w:kern w:val="0"/>
+          <w:sz w:val="24"/>
+          <w:szCs w:val="24"/>
+          <w:lang w:val="en-GB"/>
+        </w:rPr>
+        <w:t>、</w:t>
+      </w:r>
+      <w:r>
+        <w:rPr>
+          <w:rFonts w:eastAsia="Times New Roman"/>
+          <w:kern w:val="0"/>
+          <w:sz w:val="24"/>
+          <w:szCs w:val="24"/>
+          <w:lang w:val="en-GB"/>
+        </w:rPr>
+        <w:t>B</w:t>
+      </w:r>
+      <w:r>
+        <w:rPr>
+          <w:rFonts w:ascii="宋体" w:hAnsi="宋体" w:cs="宋体" w:hint="eastAsia"/>
+          <w:kern w:val="0"/>
+          <w:sz w:val="24"/>
+          <w:szCs w:val="24"/>
+          <w:lang w:val="en-GB"/>
+        </w:rPr>
+        <w:t>、</w:t>
+      </w:r>
+      <w:r>
+        <w:rPr>
+          <w:rFonts w:eastAsia="Times New Roman"/>
+          <w:kern w:val="0"/>
+          <w:sz w:val="24"/>
+          <w:szCs w:val="24"/>
+          <w:lang w:val="en-GB"/>
+        </w:rPr>
+        <w:t>C </w:t>
+      </w:r>
+      <w:r>
+        <w:rPr>
+          <w:rFonts w:ascii="宋体" w:hAnsi="宋体" w:cs="宋体" w:hint="eastAsia"/>
+          <w:kern w:val="0"/>
+          <w:sz w:val="24"/>
+          <w:szCs w:val="24"/>
+          <w:lang w:val="en-GB"/>
+        </w:rPr>
+        <w:t>的知识，这些知识可能与</w:t>
+      </w:r>
+      <w:r>
+        <w:rPr>
+          <w:rFonts w:eastAsia="Times New Roman"/>
+          <w:kern w:val="0"/>
+          <w:sz w:val="24"/>
+          <w:szCs w:val="24"/>
+          <w:lang w:val="en-GB"/>
+        </w:rPr>
+        <w:t> X </w:t>
+      </w:r>
+      <w:r>
+        <w:rPr>
+          <w:rFonts w:ascii="宋体" w:hAnsi="宋体" w:cs="宋体" w:hint="eastAsia"/>
+          <w:kern w:val="0"/>
+          <w:sz w:val="24"/>
+          <w:szCs w:val="24"/>
+          <w:lang w:val="en-GB"/>
+        </w:rPr>
+        <w:t>领域有关。</w:t>
+      </w:r>
+      <w:r>
+        <w:rPr>
+          <w:rFonts w:eastAsia="Times New Roman"/>
+          <w:kern w:val="0"/>
+          <w:sz w:val="24"/>
+          <w:szCs w:val="24"/>
+          <w:lang w:val="en-GB"/>
+        </w:rPr>
+        <w:br/>
+      </w:r>
+      <w:r>
+        <w:rPr>
+          <w:rFonts w:eastAsia="Times New Roman"/>
+          <w:kern w:val="0"/>
+          <w:sz w:val="24"/>
+          <w:szCs w:val="24"/>
+          <w:lang w:val="en-GB"/>
+        </w:rPr>
+        <w:lastRenderedPageBreak/>
+        <w:br/>
+      </w:r>
+      <w:r>
+        <w:rPr>
+          <w:rFonts w:ascii="宋体" w:hAnsi="宋体" w:cs="宋体" w:hint="eastAsia"/>
+          <w:kern w:val="0"/>
+          <w:sz w:val="24"/>
+          <w:szCs w:val="24"/>
+          <w:lang w:val="en-GB"/>
+        </w:rPr>
+        <w:t>数</w:t>
+      </w:r>
+      <w:bookmarkStart w:id="0" w:name="_GoBack"/>
+      <w:bookmarkEnd w:id="0"/>
+      <w:r>
+        <w:rPr>
+          <w:rFonts w:ascii="宋体" w:hAnsi="宋体" w:cs="宋体" w:hint="eastAsia"/>
+          <w:kern w:val="0"/>
+          <w:sz w:val="24"/>
+          <w:szCs w:val="24"/>
+          <w:lang w:val="en-GB"/>
+        </w:rPr>
+        <w:t>学中研究数的部分属于代数学的范畴；研究形的部分，属于几何学的范筹；沟通形与数且涉及极限运算的部分，属于分析学的范围。</w:t>
+      </w:r>
+      <w:r>
+        <w:rPr>
+          <w:rFonts w:eastAsia="Times New Roman"/>
+          <w:kern w:val="0"/>
+          <w:sz w:val="24"/>
+          <w:szCs w:val="24"/>
+          <w:lang w:val="en-GB"/>
+        </w:rPr>
+        <w:br/>
+      </w:r>
+      <w:r>
+        <w:rPr>
+          <w:rFonts w:eastAsia="Times New Roman"/>
+          <w:kern w:val="0"/>
+          <w:sz w:val="24"/>
+          <w:szCs w:val="24"/>
+          <w:lang w:val="en-GB"/>
+        </w:rPr>
+        <w:br/>
+      </w:r>
+      <w:r>
+        <w:rPr>
+          <w:rFonts w:eastAsia="Times New Roman"/>
+          <w:kern w:val="0"/>
+          <w:sz w:val="24"/>
+          <w:szCs w:val="24"/>
+          <w:lang w:val="en-GB"/>
+        </w:rPr>
+        <w:br/>
+      </w:r>
+      <w:r>
+        <w:rPr>
+          <w:rFonts w:eastAsia="Times New Roman"/>
+          <w:kern w:val="0"/>
+          <w:sz w:val="24"/>
+          <w:szCs w:val="24"/>
+          <w:lang w:val="en-GB"/>
+        </w:rPr>
+        <w:br/>
+      </w:r>
+    </w:p>
+    <w:p>
+      <w:pPr>
+        <w:widowControl/>
+        <w:jc w:val="left"/>
+        <w:rPr>
+          <w:rFonts w:eastAsia="Times New Roman" w:hint="eastAsia"/>
+          <w:kern w:val="0"/>
+          <w:sz w:val="24"/>
+          <w:szCs w:val="24"/>
+          <w:lang w:val="en-GB"/>
+        </w:rPr>
+      </w:pPr>
     </w:p>
     <w:p>
       <w:pPr>

</xml_diff>